<commit_message>
Agrega cambios en herramientas word.docx
</commit_message>
<xml_diff>
--- a/herramientas word.docx
+++ b/herramientas word.docx
@@ -322,14 +322,7 @@
           <w:spacing w:val="-2"/>
           <w:sz w:val="26"/>
         </w:rPr>
-        <w:t>Estefany</w:t>
-      </w:r>
-      <w:r>
-        <w:rPr>
-          <w:spacing w:val="-2"/>
-          <w:sz w:val="26"/>
-        </w:rPr>
-        <w:t xml:space="preserve"> </w:t>
+        <w:t xml:space="preserve">Estefany </w:t>
       </w:r>
       <w:r>
         <w:rPr>
@@ -380,25 +373,7 @@
           <w:spacing w:val="-2"/>
           <w:sz w:val="26"/>
         </w:rPr>
-        <w:t xml:space="preserve">Fernández </w:t>
-      </w:r>
-      <w:proofErr w:type="spellStart"/>
-      <w:proofErr w:type="gramStart"/>
-      <w:r>
-        <w:rPr>
-          <w:spacing w:val="-2"/>
-          <w:sz w:val="26"/>
-        </w:rPr>
-        <w:t>Falcón,Carlos</w:t>
-      </w:r>
-      <w:proofErr w:type="spellEnd"/>
-      <w:proofErr w:type="gramEnd"/>
-      <w:r>
-        <w:rPr>
-          <w:spacing w:val="-2"/>
-          <w:sz w:val="26"/>
-        </w:rPr>
-        <w:t xml:space="preserve"> Felipe-</w:t>
+        <w:t>Fernández Falcón,Carlos Felipe-</w:t>
       </w:r>
     </w:p>
     <w:p>
@@ -414,21 +389,12 @@
           <w:sz w:val="26"/>
         </w:rPr>
       </w:pPr>
-      <w:proofErr w:type="spellStart"/>
       <w:r>
         <w:rPr>
           <w:spacing w:val="-2"/>
           <w:sz w:val="26"/>
         </w:rPr>
-        <w:t>Vizarreta</w:t>
-      </w:r>
-      <w:proofErr w:type="spellEnd"/>
-      <w:r>
-        <w:rPr>
-          <w:spacing w:val="-2"/>
-          <w:sz w:val="26"/>
-        </w:rPr>
-        <w:t xml:space="preserve"> Henry-</w:t>
+        <w:t>Vizarreta Henry-</w:t>
       </w:r>
     </w:p>
     <w:p>
@@ -444,40 +410,13 @@
           <w:sz w:val="26"/>
         </w:rPr>
       </w:pPr>
-      <w:proofErr w:type="spellStart"/>
       <w:r>
         <w:rPr>
           <w:spacing w:val="-2"/>
           <w:sz w:val="26"/>
         </w:rPr>
-        <w:t>Chamana</w:t>
-      </w:r>
-      <w:proofErr w:type="spellEnd"/>
-      <w:r>
-        <w:rPr>
-          <w:spacing w:val="-2"/>
-          <w:sz w:val="26"/>
-        </w:rPr>
-        <w:t xml:space="preserve"> </w:t>
-      </w:r>
-      <w:proofErr w:type="spellStart"/>
-      <w:r>
-        <w:rPr>
-          <w:spacing w:val="-2"/>
-          <w:sz w:val="26"/>
-        </w:rPr>
-        <w:t>Oncebay</w:t>
-      </w:r>
-      <w:proofErr w:type="spellEnd"/>
-      <w:r>
-        <w:rPr>
-          <w:spacing w:val="-2"/>
-          <w:sz w:val="26"/>
-        </w:rPr>
-        <w:t xml:space="preserve"> ,Gustavo Alonso-</w:t>
-      </w:r>
-      <w:bookmarkStart w:id="0" w:name="_GoBack"/>
-      <w:bookmarkEnd w:id="0"/>
+        <w:t>Chamana Oncebay ,Gustavo Alonso-</w:t>
+      </w:r>
     </w:p>
     <w:p>
       <w:pPr>
@@ -543,31 +482,8 @@
           <w:spacing w:val="-2"/>
           <w:sz w:val="26"/>
         </w:rPr>
-        <w:t xml:space="preserve">Jaramillo </w:t>
-      </w:r>
-      <w:proofErr w:type="gramStart"/>
-      <w:r>
-        <w:rPr>
-          <w:spacing w:val="-2"/>
-          <w:sz w:val="26"/>
-        </w:rPr>
-        <w:t xml:space="preserve">Moreno </w:t>
-      </w:r>
-      <w:r>
-        <w:rPr>
-          <w:spacing w:val="-2"/>
-          <w:sz w:val="26"/>
-        </w:rPr>
-        <w:t>,</w:t>
-      </w:r>
-      <w:r>
-        <w:rPr>
-          <w:spacing w:val="-2"/>
-          <w:sz w:val="26"/>
-        </w:rPr>
-        <w:t>Jaime</w:t>
-      </w:r>
-      <w:proofErr w:type="gramEnd"/>
+        <w:t>Jaramillo Moreno ,Jaime</w:t>
+      </w:r>
     </w:p>
     <w:p>
       <w:pPr>
@@ -725,16 +641,7 @@
           <w:spacing w:val="-10"/>
           <w:sz w:val="24"/>
         </w:rPr>
-        <w:t>I</w:t>
-      </w:r>
-      <w:r>
-        <w:rPr>
-          <w:rFonts w:ascii="Arial" w:hAnsi="Arial"/>
-          <w:b/>
-          <w:spacing w:val="-10"/>
-          <w:sz w:val="24"/>
-        </w:rPr>
-        <w:t>I</w:t>
+        <w:t>II</w:t>
       </w:r>
     </w:p>
     <w:p>
@@ -755,7 +662,13 @@
         </w:rPr>
       </w:pPr>
     </w:p>
-    <w:p/>
+    <w:p>
+      <w:r>
+        <w:t>,</w:t>
+      </w:r>
+      <w:bookmarkStart w:id="0" w:name="_GoBack"/>
+      <w:bookmarkEnd w:id="0"/>
+    </w:p>
     <w:sectPr>
       <w:pgSz w:w="11906" w:h="16838"/>
       <w:pgMar w:top="1417" w:right="1701" w:bottom="1417" w:left="1701" w:header="708" w:footer="708" w:gutter="0"/>

</xml_diff>

<commit_message>
estructura del word inicial
</commit_message>
<xml_diff>
--- a/herramientas word.docx
+++ b/herramientas word.docx
@@ -373,7 +373,25 @@
           <w:spacing w:val="-2"/>
           <w:sz w:val="26"/>
         </w:rPr>
-        <w:t>Fernández Falcón,Carlos Felipe-</w:t>
+        <w:t xml:space="preserve">Fernández </w:t>
+      </w:r>
+      <w:proofErr w:type="spellStart"/>
+      <w:proofErr w:type="gramStart"/>
+      <w:r>
+        <w:rPr>
+          <w:spacing w:val="-2"/>
+          <w:sz w:val="26"/>
+        </w:rPr>
+        <w:t>Falcón,Carlos</w:t>
+      </w:r>
+      <w:proofErr w:type="spellEnd"/>
+      <w:proofErr w:type="gramEnd"/>
+      <w:r>
+        <w:rPr>
+          <w:spacing w:val="-2"/>
+          <w:sz w:val="26"/>
+        </w:rPr>
+        <w:t xml:space="preserve"> Felipe-</w:t>
       </w:r>
     </w:p>
     <w:p>
@@ -389,12 +407,21 @@
           <w:sz w:val="26"/>
         </w:rPr>
       </w:pPr>
-      <w:r>
-        <w:rPr>
-          <w:spacing w:val="-2"/>
-          <w:sz w:val="26"/>
-        </w:rPr>
-        <w:t>Vizarreta Henry-</w:t>
+      <w:proofErr w:type="spellStart"/>
+      <w:r>
+        <w:rPr>
+          <w:spacing w:val="-2"/>
+          <w:sz w:val="26"/>
+        </w:rPr>
+        <w:t>Vizarreta</w:t>
+      </w:r>
+      <w:proofErr w:type="spellEnd"/>
+      <w:r>
+        <w:rPr>
+          <w:spacing w:val="-2"/>
+          <w:sz w:val="26"/>
+        </w:rPr>
+        <w:t xml:space="preserve"> Henry-</w:t>
       </w:r>
     </w:p>
     <w:p>
@@ -410,12 +437,46 @@
           <w:sz w:val="26"/>
         </w:rPr>
       </w:pPr>
-      <w:r>
-        <w:rPr>
-          <w:spacing w:val="-2"/>
-          <w:sz w:val="26"/>
-        </w:rPr>
-        <w:t>Chamana Oncebay ,Gustavo Alonso-</w:t>
+      <w:proofErr w:type="spellStart"/>
+      <w:r>
+        <w:rPr>
+          <w:spacing w:val="-2"/>
+          <w:sz w:val="26"/>
+        </w:rPr>
+        <w:t>Chamana</w:t>
+      </w:r>
+      <w:proofErr w:type="spellEnd"/>
+      <w:r>
+        <w:rPr>
+          <w:spacing w:val="-2"/>
+          <w:sz w:val="26"/>
+        </w:rPr>
+        <w:t xml:space="preserve"> </w:t>
+      </w:r>
+      <w:proofErr w:type="spellStart"/>
+      <w:proofErr w:type="gramStart"/>
+      <w:r>
+        <w:rPr>
+          <w:spacing w:val="-2"/>
+          <w:sz w:val="26"/>
+        </w:rPr>
+        <w:t>Oncebay</w:t>
+      </w:r>
+      <w:proofErr w:type="spellEnd"/>
+      <w:r>
+        <w:rPr>
+          <w:spacing w:val="-2"/>
+          <w:sz w:val="26"/>
+        </w:rPr>
+        <w:t xml:space="preserve"> ,Gustavo</w:t>
+      </w:r>
+      <w:proofErr w:type="gramEnd"/>
+      <w:r>
+        <w:rPr>
+          <w:spacing w:val="-2"/>
+          <w:sz w:val="26"/>
+        </w:rPr>
+        <w:t xml:space="preserve"> Alonso-</w:t>
       </w:r>
     </w:p>
     <w:p>
@@ -482,8 +543,17 @@
           <w:spacing w:val="-2"/>
           <w:sz w:val="26"/>
         </w:rPr>
-        <w:t>Jaramillo Moreno ,Jaime</w:t>
-      </w:r>
+        <w:t xml:space="preserve">Jaramillo </w:t>
+      </w:r>
+      <w:proofErr w:type="gramStart"/>
+      <w:r>
+        <w:rPr>
+          <w:spacing w:val="-2"/>
+          <w:sz w:val="26"/>
+        </w:rPr>
+        <w:t>Moreno ,Jaime</w:t>
+      </w:r>
+      <w:proofErr w:type="gramEnd"/>
     </w:p>
     <w:p>
       <w:pPr>
@@ -663,9 +733,1473 @@
       </w:pPr>
     </w:p>
     <w:p>
-      <w:r>
-        <w:t>,</w:t>
-      </w:r>
+      <w:pPr>
+        <w:spacing w:before="180" w:line="400" w:lineRule="auto"/>
+        <w:ind w:left="102" w:right="6477"/>
+        <w:rPr>
+          <w:rFonts w:ascii="Calibri" w:hAnsi="Calibri"/>
+          <w:b/>
+        </w:rPr>
+      </w:pPr>
+      <w:r>
+        <w:rPr>
+          <w:rFonts w:ascii="Calibri" w:hAnsi="Calibri"/>
+          <w:b/>
+        </w:rPr>
+        <w:t>Autoría</w:t>
+      </w:r>
+      <w:r>
+        <w:rPr>
+          <w:rFonts w:ascii="Calibri" w:hAnsi="Calibri"/>
+          <w:b/>
+          <w:spacing w:val="-13"/>
+        </w:rPr>
+        <w:t xml:space="preserve"> </w:t>
+      </w:r>
+      <w:r>
+        <w:rPr>
+          <w:rFonts w:ascii="Calibri" w:hAnsi="Calibri"/>
+          <w:b/>
+        </w:rPr>
+        <w:t>de</w:t>
+      </w:r>
+      <w:r>
+        <w:rPr>
+          <w:rFonts w:ascii="Calibri" w:hAnsi="Calibri"/>
+          <w:b/>
+          <w:spacing w:val="-12"/>
+        </w:rPr>
+        <w:t xml:space="preserve"> </w:t>
+      </w:r>
+      <w:r>
+        <w:rPr>
+          <w:rFonts w:ascii="Calibri" w:hAnsi="Calibri"/>
+          <w:b/>
+        </w:rPr>
+        <w:t xml:space="preserve">proyecto Índice General Resumen Ejecutivo </w:t>
+      </w:r>
+      <w:r>
+        <w:rPr>
+          <w:rFonts w:ascii="Calibri" w:hAnsi="Calibri"/>
+          <w:b/>
+          <w:spacing w:val="-2"/>
+        </w:rPr>
+        <w:t>Introducción</w:t>
+      </w:r>
+    </w:p>
+    <w:p>
+      <w:pPr>
+        <w:pStyle w:val="Textoindependiente"/>
+        <w:spacing w:before="6"/>
+        <w:ind w:left="102" w:right="85"/>
+      </w:pPr>
+      <w:r>
+        <w:rPr>
+          <w:color w:val="2F2F00"/>
+        </w:rPr>
+        <w:t>La introducción es lo primero que se lee, pero habitualmente lo último que se escribe, pues su redacción depende de cómo se hayan desarrollado todas las otras secciones. Normalmente la introducción incluye una</w:t>
+      </w:r>
+      <w:r>
+        <w:rPr>
+          <w:color w:val="2F2F00"/>
+          <w:spacing w:val="-2"/>
+        </w:rPr>
+        <w:t xml:space="preserve"> </w:t>
+      </w:r>
+      <w:r>
+        <w:rPr>
+          <w:color w:val="2F2F00"/>
+        </w:rPr>
+        <w:t>descripción</w:t>
+      </w:r>
+      <w:r>
+        <w:rPr>
+          <w:color w:val="2F2F00"/>
+          <w:spacing w:val="-2"/>
+        </w:rPr>
+        <w:t xml:space="preserve"> </w:t>
+      </w:r>
+      <w:r>
+        <w:rPr>
+          <w:color w:val="2F2F00"/>
+        </w:rPr>
+        <w:t>muy</w:t>
+      </w:r>
+      <w:r>
+        <w:rPr>
+          <w:color w:val="2F2F00"/>
+          <w:spacing w:val="-3"/>
+        </w:rPr>
+        <w:t xml:space="preserve"> </w:t>
+      </w:r>
+      <w:r>
+        <w:rPr>
+          <w:color w:val="2F2F00"/>
+        </w:rPr>
+        <w:t>general</w:t>
+      </w:r>
+      <w:r>
+        <w:rPr>
+          <w:color w:val="2F2F00"/>
+          <w:spacing w:val="-2"/>
+        </w:rPr>
+        <w:t xml:space="preserve"> </w:t>
+      </w:r>
+      <w:r>
+        <w:rPr>
+          <w:color w:val="2F2F00"/>
+        </w:rPr>
+        <w:t>del</w:t>
+      </w:r>
+      <w:r>
+        <w:rPr>
+          <w:color w:val="2F2F00"/>
+          <w:spacing w:val="-2"/>
+        </w:rPr>
+        <w:t xml:space="preserve"> </w:t>
+      </w:r>
+      <w:r>
+        <w:rPr>
+          <w:color w:val="2F2F00"/>
+        </w:rPr>
+        <w:t>proyecto</w:t>
+      </w:r>
+      <w:r>
+        <w:rPr>
+          <w:color w:val="2F2F00"/>
+          <w:spacing w:val="-4"/>
+        </w:rPr>
+        <w:t xml:space="preserve"> </w:t>
+      </w:r>
+      <w:r>
+        <w:rPr>
+          <w:color w:val="2F2F00"/>
+        </w:rPr>
+        <w:t>y</w:t>
+      </w:r>
+      <w:r>
+        <w:rPr>
+          <w:color w:val="2F2F00"/>
+          <w:spacing w:val="-1"/>
+        </w:rPr>
+        <w:t xml:space="preserve"> </w:t>
+      </w:r>
+      <w:r>
+        <w:rPr>
+          <w:color w:val="2F2F00"/>
+        </w:rPr>
+        <w:t>termina</w:t>
+      </w:r>
+      <w:r>
+        <w:rPr>
+          <w:color w:val="2F2F00"/>
+          <w:spacing w:val="-2"/>
+        </w:rPr>
+        <w:t xml:space="preserve"> </w:t>
+      </w:r>
+      <w:r>
+        <w:rPr>
+          <w:color w:val="2F2F00"/>
+        </w:rPr>
+        <w:t>con</w:t>
+      </w:r>
+      <w:r>
+        <w:rPr>
+          <w:color w:val="2F2F00"/>
+          <w:spacing w:val="-2"/>
+        </w:rPr>
+        <w:t xml:space="preserve"> </w:t>
+      </w:r>
+      <w:r>
+        <w:rPr>
+          <w:color w:val="2F2F00"/>
+        </w:rPr>
+        <w:t>un</w:t>
+      </w:r>
+      <w:r>
+        <w:rPr>
+          <w:color w:val="2F2F00"/>
+          <w:spacing w:val="-2"/>
+        </w:rPr>
+        <w:t xml:space="preserve"> </w:t>
+      </w:r>
+      <w:r>
+        <w:rPr>
+          <w:color w:val="2F2F00"/>
+        </w:rPr>
+        <w:t>desglose</w:t>
+      </w:r>
+      <w:r>
+        <w:rPr>
+          <w:color w:val="2F2F00"/>
+          <w:spacing w:val="-4"/>
+        </w:rPr>
+        <w:t xml:space="preserve"> </w:t>
+      </w:r>
+      <w:r>
+        <w:rPr>
+          <w:color w:val="2F2F00"/>
+        </w:rPr>
+        <w:t>del</w:t>
+      </w:r>
+      <w:r>
+        <w:rPr>
+          <w:color w:val="2F2F00"/>
+          <w:spacing w:val="-2"/>
+        </w:rPr>
+        <w:t xml:space="preserve"> </w:t>
+      </w:r>
+      <w:r>
+        <w:rPr>
+          <w:color w:val="2F2F00"/>
+        </w:rPr>
+        <w:t>contenido</w:t>
+      </w:r>
+      <w:r>
+        <w:rPr>
+          <w:color w:val="2F2F00"/>
+          <w:spacing w:val="-4"/>
+        </w:rPr>
+        <w:t xml:space="preserve"> </w:t>
+      </w:r>
+      <w:r>
+        <w:rPr>
+          <w:color w:val="2F2F00"/>
+        </w:rPr>
+        <w:t>de</w:t>
+      </w:r>
+      <w:r>
+        <w:rPr>
+          <w:color w:val="2F2F00"/>
+          <w:spacing w:val="-4"/>
+        </w:rPr>
+        <w:t xml:space="preserve"> </w:t>
+      </w:r>
+      <w:r>
+        <w:rPr>
+          <w:color w:val="2F2F00"/>
+        </w:rPr>
+        <w:t>la</w:t>
+      </w:r>
+      <w:r>
+        <w:rPr>
+          <w:color w:val="2F2F00"/>
+          <w:spacing w:val="-4"/>
+        </w:rPr>
+        <w:t xml:space="preserve"> </w:t>
+      </w:r>
+      <w:r>
+        <w:rPr>
+          <w:color w:val="2F2F00"/>
+        </w:rPr>
+        <w:t>memoria.</w:t>
+      </w:r>
+      <w:r>
+        <w:rPr>
+          <w:color w:val="2F2F00"/>
+          <w:spacing w:val="-2"/>
+        </w:rPr>
+        <w:t xml:space="preserve"> </w:t>
+      </w:r>
+      <w:r>
+        <w:rPr>
+          <w:color w:val="2F2F00"/>
+        </w:rPr>
+        <w:t>En</w:t>
+      </w:r>
+      <w:r>
+        <w:rPr>
+          <w:color w:val="2F2F00"/>
+          <w:spacing w:val="-4"/>
+        </w:rPr>
+        <w:t xml:space="preserve"> </w:t>
+      </w:r>
+      <w:r>
+        <w:rPr>
+          <w:color w:val="2F2F00"/>
+        </w:rPr>
+        <w:t>ella se debe</w:t>
+      </w:r>
+      <w:r>
+        <w:rPr>
+          <w:color w:val="2F2F00"/>
+          <w:spacing w:val="-1"/>
+        </w:rPr>
+        <w:t xml:space="preserve"> </w:t>
+      </w:r>
+      <w:r>
+        <w:rPr>
+          <w:color w:val="2F2F00"/>
+        </w:rPr>
+        <w:t>incluir</w:t>
+      </w:r>
+      <w:r>
+        <w:rPr>
+          <w:color w:val="2F2F00"/>
+          <w:spacing w:val="-2"/>
+        </w:rPr>
+        <w:t xml:space="preserve"> </w:t>
+      </w:r>
+      <w:r>
+        <w:rPr>
+          <w:color w:val="2F2F00"/>
+        </w:rPr>
+        <w:t>la</w:t>
+      </w:r>
+      <w:r>
+        <w:rPr>
+          <w:color w:val="2F2F00"/>
+          <w:spacing w:val="-1"/>
+        </w:rPr>
+        <w:t xml:space="preserve"> </w:t>
+      </w:r>
+      <w:r>
+        <w:rPr>
+          <w:color w:val="2F2F00"/>
+        </w:rPr>
+        <w:t>contextualización, explicar</w:t>
+      </w:r>
+      <w:r>
+        <w:rPr>
+          <w:color w:val="2F2F00"/>
+          <w:spacing w:val="-1"/>
+        </w:rPr>
+        <w:t xml:space="preserve"> </w:t>
+      </w:r>
+      <w:r>
+        <w:rPr>
+          <w:color w:val="2F2F00"/>
+        </w:rPr>
+        <w:t>la</w:t>
+      </w:r>
+      <w:r>
+        <w:rPr>
+          <w:color w:val="2F2F00"/>
+          <w:spacing w:val="-1"/>
+        </w:rPr>
+        <w:t xml:space="preserve"> </w:t>
+      </w:r>
+      <w:r>
+        <w:rPr>
+          <w:color w:val="2F2F00"/>
+        </w:rPr>
+        <w:t>idea</w:t>
+      </w:r>
+      <w:r>
+        <w:rPr>
+          <w:color w:val="2F2F00"/>
+          <w:spacing w:val="-1"/>
+        </w:rPr>
+        <w:t xml:space="preserve"> </w:t>
+      </w:r>
+      <w:r>
+        <w:rPr>
+          <w:color w:val="2F2F00"/>
+        </w:rPr>
+        <w:t>de</w:t>
+      </w:r>
+      <w:r>
+        <w:rPr>
+          <w:color w:val="2F2F00"/>
+          <w:spacing w:val="-1"/>
+        </w:rPr>
+        <w:t xml:space="preserve"> </w:t>
+      </w:r>
+      <w:r>
+        <w:rPr>
+          <w:color w:val="2F2F00"/>
+        </w:rPr>
+        <w:t>la que</w:t>
+      </w:r>
+      <w:r>
+        <w:rPr>
+          <w:color w:val="2F2F00"/>
+          <w:spacing w:val="-1"/>
+        </w:rPr>
+        <w:t xml:space="preserve"> </w:t>
+      </w:r>
+      <w:r>
+        <w:rPr>
+          <w:color w:val="2F2F00"/>
+        </w:rPr>
+        <w:t>surgió el proyecto,</w:t>
+      </w:r>
+      <w:r>
+        <w:rPr>
+          <w:color w:val="2F2F00"/>
+          <w:spacing w:val="-1"/>
+        </w:rPr>
+        <w:t xml:space="preserve"> </w:t>
+      </w:r>
+      <w:r>
+        <w:rPr>
+          <w:color w:val="2F2F00"/>
+        </w:rPr>
+        <w:t>la</w:t>
+      </w:r>
+      <w:r>
+        <w:rPr>
+          <w:color w:val="2F2F00"/>
+          <w:spacing w:val="-1"/>
+        </w:rPr>
+        <w:t xml:space="preserve"> </w:t>
+      </w:r>
+      <w:r>
+        <w:rPr>
+          <w:color w:val="2F2F00"/>
+        </w:rPr>
+        <w:t>necesidad o problema que pretende cubrir o resolver el proyecto.</w:t>
+      </w:r>
+    </w:p>
+    <w:p>
+      <w:pPr>
+        <w:pStyle w:val="Ttulo1"/>
+        <w:spacing w:before="101"/>
+      </w:pPr>
+      <w:r>
+        <w:rPr>
+          <w:spacing w:val="-2"/>
+        </w:rPr>
+        <w:t>Antecedentes</w:t>
+      </w:r>
+    </w:p>
+    <w:p>
+      <w:pPr>
+        <w:pStyle w:val="Textoindependiente"/>
+        <w:spacing w:line="261" w:lineRule="auto"/>
+        <w:ind w:right="128"/>
+        <w:jc w:val="both"/>
+      </w:pPr>
+      <w:r>
+        <w:rPr>
+          <w:color w:val="282800"/>
+        </w:rPr>
+        <w:t>Descripción del estado actual del problema con referencia a trabajos anteriores, sobre todo en el caso de proyectos, que sean continuación o relacionados con otros proyectos.</w:t>
+      </w:r>
+    </w:p>
+    <w:p>
+      <w:pPr>
+        <w:pStyle w:val="Ttulo1"/>
+        <w:spacing w:before="156"/>
+      </w:pPr>
+      <w:r>
+        <w:rPr>
+          <w:spacing w:val="-2"/>
+        </w:rPr>
+        <w:t>Objetivos</w:t>
+      </w:r>
+    </w:p>
+    <w:p>
+      <w:pPr>
+        <w:pStyle w:val="Textoindependiente"/>
+        <w:spacing w:line="259" w:lineRule="auto"/>
+        <w:ind w:right="117"/>
+        <w:jc w:val="both"/>
+      </w:pPr>
+      <w:r>
+        <w:rPr>
+          <w:color w:val="282800"/>
+        </w:rPr>
+        <w:t>Se formula el objetivo en términos de la transformación que pretende aportar con su estudio y satisfaga</w:t>
+      </w:r>
+      <w:r>
+        <w:rPr>
+          <w:color w:val="282800"/>
+          <w:spacing w:val="-13"/>
+        </w:rPr>
+        <w:t xml:space="preserve"> </w:t>
+      </w:r>
+      <w:r>
+        <w:rPr>
+          <w:color w:val="282800"/>
+        </w:rPr>
+        <w:t>los</w:t>
+      </w:r>
+      <w:r>
+        <w:rPr>
+          <w:color w:val="282800"/>
+          <w:spacing w:val="-12"/>
+        </w:rPr>
+        <w:t xml:space="preserve"> </w:t>
+      </w:r>
+      <w:r>
+        <w:rPr>
+          <w:color w:val="282800"/>
+        </w:rPr>
+        <w:t>intereses</w:t>
+      </w:r>
+      <w:r>
+        <w:rPr>
+          <w:color w:val="282800"/>
+          <w:spacing w:val="-13"/>
+        </w:rPr>
+        <w:t xml:space="preserve"> </w:t>
+      </w:r>
+      <w:r>
+        <w:rPr>
+          <w:color w:val="282800"/>
+        </w:rPr>
+        <w:t>y</w:t>
+      </w:r>
+      <w:r>
+        <w:rPr>
+          <w:color w:val="282800"/>
+          <w:spacing w:val="-12"/>
+        </w:rPr>
+        <w:t xml:space="preserve"> </w:t>
+      </w:r>
+      <w:r>
+        <w:rPr>
+          <w:color w:val="282800"/>
+        </w:rPr>
+        <w:t>necesidades</w:t>
+      </w:r>
+      <w:r>
+        <w:rPr>
+          <w:color w:val="282800"/>
+          <w:spacing w:val="-13"/>
+        </w:rPr>
+        <w:t xml:space="preserve"> </w:t>
+      </w:r>
+      <w:r>
+        <w:rPr>
+          <w:color w:val="282800"/>
+        </w:rPr>
+        <w:t>de</w:t>
+      </w:r>
+      <w:r>
+        <w:rPr>
+          <w:color w:val="282800"/>
+          <w:spacing w:val="-13"/>
+        </w:rPr>
+        <w:t xml:space="preserve"> </w:t>
+      </w:r>
+      <w:r>
+        <w:rPr>
+          <w:color w:val="282800"/>
+        </w:rPr>
+        <w:t>la</w:t>
+      </w:r>
+      <w:r>
+        <w:rPr>
+          <w:color w:val="282800"/>
+          <w:spacing w:val="-12"/>
+        </w:rPr>
+        <w:t xml:space="preserve"> </w:t>
+      </w:r>
+      <w:r>
+        <w:rPr>
+          <w:color w:val="282800"/>
+        </w:rPr>
+        <w:t>empresa</w:t>
+      </w:r>
+      <w:r>
+        <w:rPr>
+          <w:color w:val="282800"/>
+          <w:spacing w:val="-13"/>
+        </w:rPr>
+        <w:t xml:space="preserve"> </w:t>
+      </w:r>
+      <w:r>
+        <w:rPr>
+          <w:color w:val="282800"/>
+        </w:rPr>
+        <w:t>u</w:t>
+      </w:r>
+      <w:r>
+        <w:rPr>
+          <w:color w:val="282800"/>
+          <w:spacing w:val="-12"/>
+        </w:rPr>
+        <w:t xml:space="preserve"> </w:t>
+      </w:r>
+      <w:r>
+        <w:rPr>
+          <w:color w:val="282800"/>
+        </w:rPr>
+        <w:t>organización</w:t>
+      </w:r>
+      <w:r>
+        <w:rPr>
+          <w:color w:val="282800"/>
+          <w:spacing w:val="-13"/>
+        </w:rPr>
+        <w:t xml:space="preserve"> </w:t>
+      </w:r>
+      <w:r>
+        <w:rPr>
+          <w:color w:val="282800"/>
+        </w:rPr>
+        <w:t>social,</w:t>
+      </w:r>
+      <w:r>
+        <w:rPr>
+          <w:color w:val="282800"/>
+          <w:spacing w:val="-12"/>
+        </w:rPr>
+        <w:t xml:space="preserve"> </w:t>
+      </w:r>
+      <w:r>
+        <w:rPr>
+          <w:color w:val="282800"/>
+        </w:rPr>
+        <w:t>pública</w:t>
+      </w:r>
+      <w:r>
+        <w:rPr>
+          <w:color w:val="282800"/>
+          <w:spacing w:val="-13"/>
+        </w:rPr>
+        <w:t xml:space="preserve"> </w:t>
+      </w:r>
+      <w:r>
+        <w:rPr>
+          <w:color w:val="282800"/>
+        </w:rPr>
+        <w:t>o</w:t>
+      </w:r>
+      <w:r>
+        <w:rPr>
+          <w:color w:val="282800"/>
+          <w:spacing w:val="-12"/>
+        </w:rPr>
+        <w:t xml:space="preserve"> </w:t>
+      </w:r>
+      <w:r>
+        <w:rPr>
+          <w:color w:val="282800"/>
+        </w:rPr>
+        <w:t>privada,</w:t>
+      </w:r>
+      <w:r>
+        <w:rPr>
+          <w:color w:val="282800"/>
+          <w:spacing w:val="-13"/>
+        </w:rPr>
+        <w:t xml:space="preserve"> </w:t>
+      </w:r>
+      <w:r>
+        <w:rPr>
+          <w:color w:val="282800"/>
+        </w:rPr>
+        <w:t>donde será aplicada.</w:t>
+      </w:r>
+    </w:p>
+    <w:p>
+      <w:pPr>
+        <w:pStyle w:val="Ttulo1"/>
+      </w:pPr>
+      <w:r>
+        <w:rPr>
+          <w:spacing w:val="-2"/>
+        </w:rPr>
+        <w:t>Metodología</w:t>
+      </w:r>
+    </w:p>
+    <w:p>
+      <w:pPr>
+        <w:pStyle w:val="Textoindependiente"/>
+        <w:spacing w:before="183" w:line="259" w:lineRule="auto"/>
+        <w:ind w:right="123"/>
+        <w:jc w:val="both"/>
+      </w:pPr>
+      <w:r>
+        <w:rPr>
+          <w:color w:val="282800"/>
+        </w:rPr>
+        <w:t>Se</w:t>
+      </w:r>
+      <w:r>
+        <w:rPr>
+          <w:color w:val="282800"/>
+          <w:spacing w:val="-4"/>
+        </w:rPr>
+        <w:t xml:space="preserve"> </w:t>
+      </w:r>
+      <w:r>
+        <w:rPr>
+          <w:color w:val="282800"/>
+        </w:rPr>
+        <w:t>describirán</w:t>
+      </w:r>
+      <w:r>
+        <w:rPr>
+          <w:color w:val="282800"/>
+          <w:spacing w:val="-6"/>
+        </w:rPr>
+        <w:t xml:space="preserve"> </w:t>
+      </w:r>
+      <w:r>
+        <w:rPr>
+          <w:color w:val="282800"/>
+        </w:rPr>
+        <w:t>los</w:t>
+      </w:r>
+      <w:r>
+        <w:rPr>
+          <w:color w:val="282800"/>
+          <w:spacing w:val="-6"/>
+        </w:rPr>
+        <w:t xml:space="preserve"> </w:t>
+      </w:r>
+      <w:r>
+        <w:rPr>
+          <w:color w:val="282800"/>
+        </w:rPr>
+        <w:t>métodos</w:t>
+      </w:r>
+      <w:r>
+        <w:rPr>
+          <w:color w:val="282800"/>
+          <w:spacing w:val="-3"/>
+        </w:rPr>
+        <w:t xml:space="preserve"> </w:t>
+      </w:r>
+      <w:r>
+        <w:rPr>
+          <w:color w:val="282800"/>
+        </w:rPr>
+        <w:t>y</w:t>
+      </w:r>
+      <w:r>
+        <w:rPr>
+          <w:color w:val="282800"/>
+          <w:spacing w:val="-3"/>
+        </w:rPr>
+        <w:t xml:space="preserve"> </w:t>
+      </w:r>
+      <w:r>
+        <w:rPr>
+          <w:color w:val="282800"/>
+        </w:rPr>
+        <w:t>técnicas</w:t>
+      </w:r>
+      <w:r>
+        <w:rPr>
+          <w:color w:val="282800"/>
+          <w:spacing w:val="-3"/>
+        </w:rPr>
+        <w:t xml:space="preserve"> </w:t>
+      </w:r>
+      <w:r>
+        <w:rPr>
+          <w:color w:val="282800"/>
+        </w:rPr>
+        <w:t>a</w:t>
+      </w:r>
+      <w:r>
+        <w:rPr>
+          <w:color w:val="282800"/>
+          <w:spacing w:val="-4"/>
+        </w:rPr>
+        <w:t xml:space="preserve"> </w:t>
+      </w:r>
+      <w:r>
+        <w:rPr>
+          <w:color w:val="282800"/>
+        </w:rPr>
+        <w:t>utilizar</w:t>
+      </w:r>
+      <w:r>
+        <w:rPr>
+          <w:color w:val="282800"/>
+          <w:spacing w:val="-4"/>
+        </w:rPr>
+        <w:t xml:space="preserve"> </w:t>
+      </w:r>
+      <w:r>
+        <w:rPr>
+          <w:color w:val="282800"/>
+        </w:rPr>
+        <w:t>en</w:t>
+      </w:r>
+      <w:r>
+        <w:rPr>
+          <w:color w:val="282800"/>
+          <w:spacing w:val="-4"/>
+        </w:rPr>
+        <w:t xml:space="preserve"> </w:t>
+      </w:r>
+      <w:r>
+        <w:rPr>
+          <w:color w:val="282800"/>
+        </w:rPr>
+        <w:t>el</w:t>
+      </w:r>
+      <w:r>
+        <w:rPr>
+          <w:color w:val="282800"/>
+          <w:spacing w:val="-4"/>
+        </w:rPr>
+        <w:t xml:space="preserve"> </w:t>
+      </w:r>
+      <w:r>
+        <w:rPr>
+          <w:color w:val="282800"/>
+        </w:rPr>
+        <w:t>desarrollo</w:t>
+      </w:r>
+      <w:r>
+        <w:rPr>
+          <w:color w:val="282800"/>
+          <w:spacing w:val="-4"/>
+        </w:rPr>
+        <w:t xml:space="preserve"> </w:t>
+      </w:r>
+      <w:r>
+        <w:rPr>
+          <w:color w:val="282800"/>
+        </w:rPr>
+        <w:t>del</w:t>
+      </w:r>
+      <w:r>
+        <w:rPr>
+          <w:color w:val="282800"/>
+          <w:spacing w:val="-4"/>
+        </w:rPr>
+        <w:t xml:space="preserve"> </w:t>
+      </w:r>
+      <w:r>
+        <w:rPr>
+          <w:color w:val="282800"/>
+        </w:rPr>
+        <w:t>proyecto</w:t>
+      </w:r>
+      <w:r>
+        <w:rPr>
+          <w:color w:val="282800"/>
+          <w:spacing w:val="-4"/>
+        </w:rPr>
+        <w:t xml:space="preserve"> </w:t>
+      </w:r>
+      <w:r>
+        <w:rPr>
+          <w:color w:val="282800"/>
+        </w:rPr>
+        <w:t>y</w:t>
+      </w:r>
+      <w:r>
+        <w:rPr>
+          <w:color w:val="282800"/>
+          <w:spacing w:val="-6"/>
+        </w:rPr>
+        <w:t xml:space="preserve"> </w:t>
+      </w:r>
+      <w:r>
+        <w:rPr>
+          <w:color w:val="282800"/>
+        </w:rPr>
+        <w:t>las</w:t>
+      </w:r>
+      <w:r>
+        <w:rPr>
+          <w:color w:val="282800"/>
+          <w:spacing w:val="-6"/>
+        </w:rPr>
+        <w:t xml:space="preserve"> </w:t>
+      </w:r>
+      <w:r>
+        <w:rPr>
+          <w:color w:val="282800"/>
+        </w:rPr>
+        <w:t>herramientas</w:t>
+      </w:r>
+      <w:r>
+        <w:rPr>
+          <w:color w:val="282800"/>
+          <w:spacing w:val="-3"/>
+        </w:rPr>
+        <w:t xml:space="preserve"> </w:t>
+      </w:r>
+      <w:r>
+        <w:rPr>
+          <w:color w:val="282800"/>
+        </w:rPr>
+        <w:t>de análisis</w:t>
+      </w:r>
+      <w:r>
+        <w:rPr>
+          <w:color w:val="282800"/>
+          <w:spacing w:val="-3"/>
+        </w:rPr>
+        <w:t xml:space="preserve"> </w:t>
+      </w:r>
+      <w:r>
+        <w:rPr>
+          <w:color w:val="282800"/>
+        </w:rPr>
+        <w:t>basadas</w:t>
+      </w:r>
+      <w:r>
+        <w:rPr>
+          <w:color w:val="282800"/>
+          <w:spacing w:val="-1"/>
+        </w:rPr>
+        <w:t xml:space="preserve"> </w:t>
+      </w:r>
+      <w:r>
+        <w:rPr>
+          <w:color w:val="282800"/>
+        </w:rPr>
+        <w:t>principalmente</w:t>
+      </w:r>
+      <w:r>
+        <w:rPr>
+          <w:color w:val="282800"/>
+          <w:spacing w:val="-1"/>
+        </w:rPr>
+        <w:t xml:space="preserve"> </w:t>
+      </w:r>
+      <w:r>
+        <w:rPr>
+          <w:color w:val="282800"/>
+        </w:rPr>
+        <w:t>en</w:t>
+      </w:r>
+      <w:r>
+        <w:rPr>
+          <w:color w:val="282800"/>
+          <w:spacing w:val="-3"/>
+        </w:rPr>
+        <w:t xml:space="preserve"> </w:t>
+      </w:r>
+      <w:r>
+        <w:rPr>
+          <w:color w:val="282800"/>
+        </w:rPr>
+        <w:t>los</w:t>
+      </w:r>
+      <w:r>
+        <w:rPr>
+          <w:color w:val="282800"/>
+          <w:spacing w:val="-3"/>
+        </w:rPr>
+        <w:t xml:space="preserve"> </w:t>
+      </w:r>
+      <w:r>
+        <w:rPr>
+          <w:color w:val="282800"/>
+        </w:rPr>
+        <w:t>conocimientos</w:t>
+      </w:r>
+      <w:r>
+        <w:rPr>
+          <w:color w:val="282800"/>
+          <w:spacing w:val="-1"/>
+        </w:rPr>
+        <w:t xml:space="preserve"> </w:t>
+      </w:r>
+      <w:r>
+        <w:rPr>
+          <w:color w:val="282800"/>
+        </w:rPr>
+        <w:t>adquiridos</w:t>
+      </w:r>
+      <w:r>
+        <w:rPr>
+          <w:color w:val="282800"/>
+          <w:spacing w:val="-3"/>
+        </w:rPr>
+        <w:t xml:space="preserve"> </w:t>
+      </w:r>
+      <w:r>
+        <w:rPr>
+          <w:color w:val="282800"/>
+        </w:rPr>
+        <w:t>en</w:t>
+      </w:r>
+      <w:r>
+        <w:rPr>
+          <w:color w:val="282800"/>
+          <w:spacing w:val="-3"/>
+        </w:rPr>
+        <w:t xml:space="preserve"> </w:t>
+      </w:r>
+      <w:r>
+        <w:rPr>
+          <w:color w:val="282800"/>
+        </w:rPr>
+        <w:t>las</w:t>
+      </w:r>
+      <w:r>
+        <w:rPr>
+          <w:color w:val="282800"/>
+          <w:spacing w:val="-1"/>
+        </w:rPr>
+        <w:t xml:space="preserve"> </w:t>
+      </w:r>
+      <w:r>
+        <w:rPr>
+          <w:color w:val="282800"/>
+        </w:rPr>
+        <w:t>asignaturas</w:t>
+      </w:r>
+      <w:r>
+        <w:rPr>
+          <w:color w:val="282800"/>
+          <w:spacing w:val="-3"/>
+        </w:rPr>
+        <w:t xml:space="preserve"> </w:t>
+      </w:r>
+      <w:r>
+        <w:rPr>
+          <w:color w:val="282800"/>
+        </w:rPr>
+        <w:t>de</w:t>
+      </w:r>
+      <w:r>
+        <w:rPr>
+          <w:color w:val="282800"/>
+          <w:spacing w:val="-3"/>
+        </w:rPr>
+        <w:t xml:space="preserve"> </w:t>
+      </w:r>
+      <w:r>
+        <w:rPr>
+          <w:color w:val="282800"/>
+        </w:rPr>
+        <w:t>Ingeniería del Software: Ciclo de vida clásico, UML, y otros.</w:t>
+      </w:r>
+    </w:p>
+    <w:p>
+      <w:pPr>
+        <w:pStyle w:val="Ttulo1"/>
+      </w:pPr>
+      <w:r>
+        <w:rPr>
+          <w:spacing w:val="-2"/>
+        </w:rPr>
+        <w:t>Recursos</w:t>
+      </w:r>
+    </w:p>
+    <w:p>
+      <w:pPr>
+        <w:pStyle w:val="Textoindependiente"/>
+        <w:spacing w:before="182"/>
+        <w:jc w:val="both"/>
+      </w:pPr>
+      <w:r>
+        <w:rPr>
+          <w:color w:val="282800"/>
+        </w:rPr>
+        <w:t>Se</w:t>
+      </w:r>
+      <w:r>
+        <w:rPr>
+          <w:color w:val="282800"/>
+          <w:spacing w:val="-5"/>
+        </w:rPr>
+        <w:t xml:space="preserve"> </w:t>
+      </w:r>
+      <w:r>
+        <w:rPr>
+          <w:color w:val="282800"/>
+        </w:rPr>
+        <w:t>identificarán</w:t>
+      </w:r>
+      <w:r>
+        <w:rPr>
+          <w:color w:val="282800"/>
+          <w:spacing w:val="-3"/>
+        </w:rPr>
+        <w:t xml:space="preserve"> </w:t>
+      </w:r>
+      <w:r>
+        <w:rPr>
+          <w:color w:val="282800"/>
+        </w:rPr>
+        <w:t>las</w:t>
+      </w:r>
+      <w:r>
+        <w:rPr>
+          <w:color w:val="282800"/>
+          <w:spacing w:val="-4"/>
+        </w:rPr>
+        <w:t xml:space="preserve"> </w:t>
+      </w:r>
+      <w:r>
+        <w:rPr>
+          <w:color w:val="282800"/>
+        </w:rPr>
+        <w:t>necesidades</w:t>
+      </w:r>
+      <w:r>
+        <w:rPr>
+          <w:color w:val="282800"/>
+          <w:spacing w:val="-2"/>
+        </w:rPr>
+        <w:t xml:space="preserve"> </w:t>
+      </w:r>
+      <w:r>
+        <w:rPr>
+          <w:color w:val="282800"/>
+        </w:rPr>
+        <w:t>de</w:t>
+      </w:r>
+      <w:r>
+        <w:rPr>
+          <w:color w:val="282800"/>
+          <w:spacing w:val="-3"/>
+        </w:rPr>
+        <w:t xml:space="preserve"> </w:t>
+      </w:r>
+      <w:r>
+        <w:rPr>
+          <w:color w:val="282800"/>
+        </w:rPr>
+        <w:t>talento</w:t>
+      </w:r>
+      <w:r>
+        <w:rPr>
+          <w:color w:val="282800"/>
+          <w:spacing w:val="-4"/>
+        </w:rPr>
+        <w:t xml:space="preserve"> </w:t>
+      </w:r>
+      <w:r>
+        <w:rPr>
+          <w:color w:val="282800"/>
+        </w:rPr>
+        <w:t>humano</w:t>
+      </w:r>
+      <w:r>
+        <w:rPr>
+          <w:color w:val="282800"/>
+          <w:spacing w:val="-3"/>
+        </w:rPr>
+        <w:t xml:space="preserve"> </w:t>
+      </w:r>
+      <w:r>
+        <w:rPr>
+          <w:color w:val="282800"/>
+        </w:rPr>
+        <w:t>que</w:t>
+      </w:r>
+      <w:r>
+        <w:rPr>
+          <w:color w:val="282800"/>
+          <w:spacing w:val="-3"/>
+        </w:rPr>
+        <w:t xml:space="preserve"> </w:t>
+      </w:r>
+      <w:r>
+        <w:rPr>
+          <w:color w:val="282800"/>
+        </w:rPr>
+        <w:t>requiere</w:t>
+      </w:r>
+      <w:r>
+        <w:rPr>
+          <w:color w:val="282800"/>
+          <w:spacing w:val="-5"/>
+        </w:rPr>
+        <w:t xml:space="preserve"> </w:t>
+      </w:r>
+      <w:r>
+        <w:rPr>
+          <w:color w:val="282800"/>
+        </w:rPr>
+        <w:t>el</w:t>
+      </w:r>
+      <w:r>
+        <w:rPr>
+          <w:color w:val="282800"/>
+          <w:spacing w:val="-2"/>
+        </w:rPr>
+        <w:t xml:space="preserve"> proyecto.</w:t>
+      </w:r>
+    </w:p>
+    <w:p>
+      <w:pPr>
+        <w:pStyle w:val="Textoindependiente"/>
+        <w:spacing w:before="175" w:line="259" w:lineRule="auto"/>
+        <w:ind w:right="118"/>
+        <w:jc w:val="both"/>
+      </w:pPr>
+      <w:r>
+        <w:rPr>
+          <w:color w:val="282800"/>
+        </w:rPr>
+        <w:t>Se detallarán los recursos hardware, software u</w:t>
+      </w:r>
+      <w:r>
+        <w:rPr>
+          <w:color w:val="282800"/>
+          <w:spacing w:val="-2"/>
+        </w:rPr>
+        <w:t xml:space="preserve"> </w:t>
+      </w:r>
+      <w:r>
+        <w:rPr>
+          <w:color w:val="282800"/>
+        </w:rPr>
+        <w:t>otros</w:t>
+      </w:r>
+      <w:r>
+        <w:rPr>
+          <w:color w:val="282800"/>
+          <w:spacing w:val="-1"/>
+        </w:rPr>
+        <w:t xml:space="preserve"> </w:t>
+      </w:r>
+      <w:r>
+        <w:rPr>
+          <w:color w:val="282800"/>
+        </w:rPr>
+        <w:t>necesarios, para el desarrollo del proyecto. Describir si se va a orientar el desarrollo del proyecto en el contexto del Software libre. Describir qué</w:t>
+      </w:r>
+      <w:r>
+        <w:rPr>
+          <w:color w:val="282800"/>
+          <w:spacing w:val="-13"/>
+        </w:rPr>
+        <w:t xml:space="preserve"> </w:t>
+      </w:r>
+      <w:r>
+        <w:rPr>
+          <w:color w:val="282800"/>
+        </w:rPr>
+        <w:t>entidades</w:t>
+      </w:r>
+      <w:r>
+        <w:rPr>
+          <w:color w:val="282800"/>
+          <w:spacing w:val="-12"/>
+        </w:rPr>
+        <w:t xml:space="preserve"> </w:t>
+      </w:r>
+      <w:r>
+        <w:rPr>
+          <w:color w:val="282800"/>
+        </w:rPr>
+        <w:t>han</w:t>
+      </w:r>
+      <w:r>
+        <w:rPr>
+          <w:color w:val="282800"/>
+          <w:spacing w:val="-13"/>
+        </w:rPr>
+        <w:t xml:space="preserve"> </w:t>
+      </w:r>
+      <w:r>
+        <w:rPr>
+          <w:color w:val="282800"/>
+        </w:rPr>
+        <w:t>suministrado</w:t>
+      </w:r>
+      <w:r>
+        <w:rPr>
+          <w:color w:val="282800"/>
+          <w:spacing w:val="-12"/>
+        </w:rPr>
+        <w:t xml:space="preserve"> </w:t>
+      </w:r>
+      <w:r>
+        <w:rPr>
+          <w:color w:val="282800"/>
+        </w:rPr>
+        <w:t>el</w:t>
+      </w:r>
+      <w:r>
+        <w:rPr>
+          <w:color w:val="282800"/>
+          <w:spacing w:val="-13"/>
+        </w:rPr>
+        <w:t xml:space="preserve"> </w:t>
+      </w:r>
+      <w:r>
+        <w:rPr>
+          <w:color w:val="222200"/>
+        </w:rPr>
+        <w:t>material,</w:t>
+      </w:r>
+      <w:r>
+        <w:rPr>
+          <w:color w:val="222200"/>
+          <w:spacing w:val="-13"/>
+        </w:rPr>
+        <w:t xml:space="preserve"> </w:t>
+      </w:r>
+      <w:r>
+        <w:rPr>
+          <w:color w:val="222200"/>
+        </w:rPr>
+        <w:t>por</w:t>
+      </w:r>
+      <w:r>
+        <w:rPr>
+          <w:color w:val="222200"/>
+          <w:spacing w:val="-12"/>
+        </w:rPr>
+        <w:t xml:space="preserve"> </w:t>
+      </w:r>
+      <w:r>
+        <w:rPr>
+          <w:color w:val="222200"/>
+        </w:rPr>
+        <w:t>ejemplo,</w:t>
+      </w:r>
+      <w:r>
+        <w:rPr>
+          <w:color w:val="222200"/>
+          <w:spacing w:val="-13"/>
+        </w:rPr>
+        <w:t xml:space="preserve"> </w:t>
+      </w:r>
+      <w:r>
+        <w:rPr>
+          <w:color w:val="222200"/>
+        </w:rPr>
+        <w:t>el</w:t>
+      </w:r>
+      <w:r>
+        <w:rPr>
+          <w:color w:val="222200"/>
+          <w:spacing w:val="-12"/>
+        </w:rPr>
+        <w:t xml:space="preserve"> </w:t>
+      </w:r>
+      <w:r>
+        <w:rPr>
+          <w:color w:val="222200"/>
+        </w:rPr>
+        <w:t>aula</w:t>
+      </w:r>
+      <w:r>
+        <w:rPr>
+          <w:color w:val="222200"/>
+          <w:spacing w:val="-13"/>
+        </w:rPr>
+        <w:t xml:space="preserve"> </w:t>
+      </w:r>
+      <w:r>
+        <w:rPr>
+          <w:color w:val="222200"/>
+        </w:rPr>
+        <w:t>de</w:t>
+      </w:r>
+      <w:r>
+        <w:rPr>
+          <w:color w:val="222200"/>
+          <w:spacing w:val="-12"/>
+        </w:rPr>
+        <w:t xml:space="preserve"> </w:t>
+      </w:r>
+      <w:r>
+        <w:rPr>
+          <w:color w:val="222200"/>
+        </w:rPr>
+        <w:t>proyectos</w:t>
+      </w:r>
+      <w:r>
+        <w:rPr>
+          <w:color w:val="222200"/>
+          <w:spacing w:val="-13"/>
+        </w:rPr>
+        <w:t xml:space="preserve"> </w:t>
+      </w:r>
+      <w:r>
+        <w:rPr>
+          <w:color w:val="222200"/>
+        </w:rPr>
+        <w:t>de</w:t>
+      </w:r>
+      <w:r>
+        <w:rPr>
+          <w:color w:val="222200"/>
+          <w:spacing w:val="-12"/>
+        </w:rPr>
+        <w:t xml:space="preserve"> </w:t>
+      </w:r>
+      <w:r>
+        <w:rPr>
+          <w:color w:val="222200"/>
+        </w:rPr>
+        <w:t>la</w:t>
+      </w:r>
+      <w:r>
+        <w:rPr>
+          <w:color w:val="222200"/>
+          <w:spacing w:val="-13"/>
+        </w:rPr>
+        <w:t xml:space="preserve"> </w:t>
+      </w:r>
+      <w:r>
+        <w:rPr>
+          <w:color w:val="222200"/>
+        </w:rPr>
+        <w:t>FI,</w:t>
+      </w:r>
+      <w:r>
+        <w:rPr>
+          <w:color w:val="222200"/>
+          <w:spacing w:val="-12"/>
+        </w:rPr>
+        <w:t xml:space="preserve"> </w:t>
+      </w:r>
+      <w:r>
+        <w:rPr>
+          <w:color w:val="222200"/>
+        </w:rPr>
+        <w:t>el</w:t>
+      </w:r>
+      <w:r>
+        <w:rPr>
+          <w:color w:val="222200"/>
+          <w:spacing w:val="-13"/>
+        </w:rPr>
+        <w:t xml:space="preserve"> </w:t>
+      </w:r>
+      <w:r>
+        <w:rPr>
+          <w:color w:val="222200"/>
+        </w:rPr>
+        <w:t>laboratorio de investigación del grupo, entre otros.</w:t>
+      </w:r>
+    </w:p>
+    <w:p>
+      <w:pPr>
+        <w:pStyle w:val="Textoindependiente"/>
+      </w:pPr>
+    </w:p>
+    <w:p>
+      <w:pPr>
+        <w:pStyle w:val="Textoindependiente"/>
+        <w:spacing w:before="194"/>
+      </w:pPr>
+    </w:p>
+    <w:p>
+      <w:pPr>
+        <w:pStyle w:val="Ttulo1"/>
+        <w:spacing w:before="0"/>
+      </w:pPr>
+      <w:r>
+        <w:rPr>
+          <w:spacing w:val="-2"/>
+        </w:rPr>
+        <w:t>Cronograma</w:t>
+      </w:r>
+    </w:p>
+    <w:p>
+      <w:pPr>
+        <w:pStyle w:val="Textoindependiente"/>
+        <w:spacing w:before="181" w:line="264" w:lineRule="auto"/>
+        <w:ind w:right="115"/>
+        <w:jc w:val="both"/>
+      </w:pPr>
+      <w:r>
+        <w:rPr>
+          <w:color w:val="282800"/>
+        </w:rPr>
+        <w:t>Desarrollo del plan de trabajo desglosado en etapas, con una estimación del tiempo para cada fase de ejecución.</w:t>
+      </w:r>
+    </w:p>
+    <w:p>
+      <w:pPr>
+        <w:pStyle w:val="Textoindependiente"/>
+      </w:pPr>
+    </w:p>
+    <w:p>
       <w:bookmarkStart w:id="0" w:name="_GoBack"/>
       <w:bookmarkEnd w:id="0"/>
     </w:p>
@@ -698,7 +2232,7 @@
   </w:docDefaults>
   <w:latentStyles w:defLockedState="0" w:defUIPriority="99" w:defSemiHidden="0" w:defUnhideWhenUsed="0" w:defQFormat="0" w:count="371">
     <w:lsdException w:name="Normal" w:uiPriority="1" w:qFormat="1"/>
-    <w:lsdException w:name="heading 1" w:uiPriority="9" w:qFormat="1"/>
+    <w:lsdException w:name="heading 1" w:uiPriority="1" w:qFormat="1"/>
     <w:lsdException w:name="heading 2" w:semiHidden="1" w:uiPriority="9" w:unhideWhenUsed="1" w:qFormat="1"/>
     <w:lsdException w:name="heading 3" w:semiHidden="1" w:uiPriority="9" w:unhideWhenUsed="1" w:qFormat="1"/>
     <w:lsdException w:name="heading 4" w:semiHidden="1" w:uiPriority="9" w:unhideWhenUsed="1" w:qFormat="1"/>
@@ -1085,6 +2619,24 @@
       <w:lang w:val="es-ES"/>
     </w:rPr>
   </w:style>
+  <w:style w:type="paragraph" w:styleId="Ttulo1">
+    <w:name w:val="heading 1"/>
+    <w:basedOn w:val="Normal"/>
+    <w:link w:val="Ttulo1Car"/>
+    <w:uiPriority w:val="1"/>
+    <w:qFormat/>
+    <w:rsid w:val="00757CED"/>
+    <w:pPr>
+      <w:spacing w:before="160"/>
+      <w:ind w:left="810"/>
+      <w:outlineLvl w:val="0"/>
+    </w:pPr>
+    <w:rPr>
+      <w:rFonts w:ascii="Calibri" w:eastAsia="Calibri" w:hAnsi="Calibri" w:cs="Calibri"/>
+      <w:b/>
+      <w:bCs/>
+    </w:rPr>
+  </w:style>
   <w:style w:type="character" w:default="1" w:styleId="Fuentedeprrafopredeter">
     <w:name w:val="Default Paragraph Font"/>
     <w:uiPriority w:val="1"/>
@@ -1134,6 +2686,19 @@
       <w:rFonts w:ascii="Arial MT" w:eastAsia="Arial MT" w:hAnsi="Arial MT" w:cs="Arial MT"/>
       <w:sz w:val="24"/>
       <w:szCs w:val="24"/>
+      <w:lang w:val="es-ES"/>
+    </w:rPr>
+  </w:style>
+  <w:style w:type="character" w:customStyle="1" w:styleId="Ttulo1Car">
+    <w:name w:val="Título 1 Car"/>
+    <w:basedOn w:val="Fuentedeprrafopredeter"/>
+    <w:link w:val="Ttulo1"/>
+    <w:uiPriority w:val="1"/>
+    <w:rsid w:val="00757CED"/>
+    <w:rPr>
+      <w:rFonts w:ascii="Calibri" w:eastAsia="Calibri" w:hAnsi="Calibri" w:cs="Calibri"/>
+      <w:b/>
+      <w:bCs/>
       <w:lang w:val="es-ES"/>
     </w:rPr>
   </w:style>

</xml_diff>

<commit_message>
este es el titulo del proyecto por favor recomendar uno mejor porque esta horrible
</commit_message>
<xml_diff>
--- a/herramientas word.docx
+++ b/herramientas word.docx
@@ -251,20 +251,12 @@
     </w:p>
     <w:p>
       <w:pPr>
-        <w:pStyle w:val="Textoindependiente"/>
-        <w:spacing w:before="113"/>
-        <w:rPr>
-          <w:sz w:val="26"/>
-        </w:rPr>
-      </w:pPr>
-    </w:p>
-    <w:p>
-      <w:pPr>
         <w:ind w:left="4" w:right="5"/>
         <w:jc w:val="center"/>
         <w:rPr>
           <w:rFonts w:ascii="Arial"/>
           <w:b/>
+          <w:spacing w:val="-2"/>
           <w:sz w:val="26"/>
         </w:rPr>
       </w:pPr>
@@ -275,7 +267,80 @@
           <w:spacing w:val="-2"/>
           <w:sz w:val="26"/>
         </w:rPr>
+        <w:t>TITULO DEL PROYECTO</w:t>
+      </w:r>
+    </w:p>
+    <w:p>
+      <w:pPr>
+        <w:ind w:left="4" w:right="5"/>
+        <w:jc w:val="center"/>
+        <w:rPr>
+          <w:rFonts w:ascii="Arial"/>
+          <w:b/>
+          <w:sz w:val="26"/>
+        </w:rPr>
+      </w:pPr>
+      <w:bookmarkStart w:id="0" w:name="_GoBack"/>
+      <w:bookmarkEnd w:id="0"/>
+    </w:p>
+    <w:p>
+      <w:pPr>
+        <w:pStyle w:val="Textoindependiente"/>
+        <w:spacing w:before="113"/>
+        <w:ind w:firstLine="708"/>
+        <w:rPr>
+          <w:sz w:val="26"/>
+        </w:rPr>
+      </w:pPr>
+      <w:r>
+        <w:rPr>
+          <w:sz w:val="26"/>
+        </w:rPr>
+        <w:t xml:space="preserve">Librería </w:t>
+      </w:r>
+      <w:r>
+        <w:rPr>
+          <w:sz w:val="26"/>
+        </w:rPr>
+        <w:t>Virtual para Consulta y Descarga de Libros Gratuitos</w:t>
+      </w:r>
+    </w:p>
+    <w:p>
+      <w:pPr>
+        <w:pStyle w:val="Textoindependiente"/>
+        <w:spacing w:before="113"/>
+        <w:rPr>
+          <w:sz w:val="26"/>
+        </w:rPr>
+      </w:pPr>
+    </w:p>
+    <w:p>
+      <w:pPr>
+        <w:ind w:left="4" w:right="5"/>
+        <w:jc w:val="center"/>
+        <w:rPr>
+          <w:rFonts w:ascii="Arial"/>
+          <w:b/>
+          <w:sz w:val="26"/>
+        </w:rPr>
+      </w:pPr>
+      <w:r>
+        <w:rPr>
+          <w:rFonts w:ascii="Arial"/>
+          <w:b/>
+          <w:spacing w:val="-2"/>
+          <w:sz w:val="26"/>
+        </w:rPr>
         <w:t>INTEGRANTES</w:t>
+      </w:r>
+      <w:r>
+        <w:rPr>
+          <w:rFonts w:ascii="Arial"/>
+          <w:b/>
+          <w:spacing w:val="-2"/>
+          <w:sz w:val="26"/>
+        </w:rPr>
+        <w:t xml:space="preserve"> </w:t>
       </w:r>
     </w:p>
     <w:p>
@@ -393,6 +458,13 @@
         </w:rPr>
         <w:t xml:space="preserve"> Felipe-</w:t>
       </w:r>
+      <w:r>
+        <w:rPr>
+          <w:spacing w:val="-2"/>
+          <w:sz w:val="26"/>
+        </w:rPr>
+        <w:t xml:space="preserve"> U21310389</w:t>
+      </w:r>
     </w:p>
     <w:p>
       <w:pPr>
@@ -2199,10 +2271,7 @@
         <w:pStyle w:val="Textoindependiente"/>
       </w:pPr>
     </w:p>
-    <w:p>
-      <w:bookmarkStart w:id="0" w:name="_GoBack"/>
-      <w:bookmarkEnd w:id="0"/>
-    </w:p>
+    <w:p/>
     <w:sectPr>
       <w:pgSz w:w="11906" w:h="16838"/>
       <w:pgMar w:top="1417" w:right="1701" w:bottom="1417" w:left="1701" w:header="708" w:footer="708" w:gutter="0"/>

</xml_diff>